<commit_message>
Increment ARCHER paper version number
</commit_message>
<xml_diff>
--- a/documents/ARCHER-Parallel-IO.docx
+++ b/documents/ARCHER-Parallel-IO.docx
@@ -508,8 +508,10 @@
               <w:t>.</w:t>
             </w:r>
             <w:r>
-              <w:t>3</w:t>
+              <w:t>4</w:t>
             </w:r>
+            <w:bookmarkStart w:id="0" w:name="_GoBack"/>
+            <w:bookmarkEnd w:id="0"/>
           </w:p>
         </w:tc>
       </w:tr>
@@ -2278,7 +2280,7 @@
                                 <w:sz w:val="20"/>
                               </w:rPr>
                             </w:pPr>
-                            <w:bookmarkStart w:id="0" w:name="_Ref465853438"/>
+                            <w:bookmarkStart w:id="1" w:name="_Ref465853438"/>
                             <w:r>
                               <w:t xml:space="preserve">Figure </w:t>
                             </w:r>
@@ -2303,7 +2305,7 @@
                               </w:rPr>
                               <w:fldChar w:fldCharType="end"/>
                             </w:r>
-                            <w:bookmarkEnd w:id="0"/>
+                            <w:bookmarkEnd w:id="1"/>
                             <w:r>
                               <w:t xml:space="preserve">. </w:t>
                             </w:r>
@@ -2346,7 +2348,7 @@
                           <w:sz w:val="20"/>
                         </w:rPr>
                       </w:pPr>
-                      <w:bookmarkStart w:id="1" w:name="_Ref465853438"/>
+                      <w:bookmarkStart w:id="2" w:name="_Ref465853438"/>
                       <w:r>
                         <w:t xml:space="preserve">Figure </w:t>
                       </w:r>
@@ -2371,7 +2373,7 @@
                         </w:rPr>
                         <w:fldChar w:fldCharType="end"/>
                       </w:r>
-                      <w:bookmarkEnd w:id="1"/>
+                      <w:bookmarkEnd w:id="2"/>
                       <w:r>
                         <w:t xml:space="preserve">. </w:t>
                       </w:r>
@@ -2538,7 +2540,7 @@
                                 <w:sz w:val="20"/>
                               </w:rPr>
                             </w:pPr>
-                            <w:bookmarkStart w:id="2" w:name="_Ref466025574"/>
+                            <w:bookmarkStart w:id="3" w:name="_Ref466025574"/>
                             <w:r>
                               <w:t xml:space="preserve">Figure </w:t>
                             </w:r>
@@ -2563,7 +2565,7 @@
                               </w:rPr>
                               <w:fldChar w:fldCharType="end"/>
                             </w:r>
-                            <w:bookmarkEnd w:id="2"/>
+                            <w:bookmarkEnd w:id="3"/>
                             <w:r>
                               <w:t xml:space="preserve">. </w:t>
                             </w:r>
@@ -2602,7 +2604,7 @@
                           <w:sz w:val="20"/>
                         </w:rPr>
                       </w:pPr>
-                      <w:bookmarkStart w:id="3" w:name="_Ref466025574"/>
+                      <w:bookmarkStart w:id="4" w:name="_Ref466025574"/>
                       <w:r>
                         <w:t xml:space="preserve">Figure </w:t>
                       </w:r>
@@ -2627,7 +2629,7 @@
                         </w:rPr>
                         <w:fldChar w:fldCharType="end"/>
                       </w:r>
-                      <w:bookmarkEnd w:id="3"/>
+                      <w:bookmarkEnd w:id="4"/>
                       <w:r>
                         <w:t xml:space="preserve">. </w:t>
                       </w:r>
@@ -2845,7 +2847,7 @@
                                 <w:sz w:val="20"/>
                               </w:rPr>
                             </w:pPr>
-                            <w:bookmarkStart w:id="4" w:name="_Ref466025577"/>
+                            <w:bookmarkStart w:id="5" w:name="_Ref466025577"/>
                             <w:r>
                               <w:t xml:space="preserve">Figure </w:t>
                             </w:r>
@@ -2870,7 +2872,7 @@
                               </w:rPr>
                               <w:fldChar w:fldCharType="end"/>
                             </w:r>
-                            <w:bookmarkEnd w:id="4"/>
+                            <w:bookmarkEnd w:id="5"/>
                             <w:r>
                               <w:t>.</w:t>
                             </w:r>
@@ -2918,7 +2920,7 @@
                           <w:sz w:val="20"/>
                         </w:rPr>
                       </w:pPr>
-                      <w:bookmarkStart w:id="5" w:name="_Ref466025577"/>
+                      <w:bookmarkStart w:id="6" w:name="_Ref466025577"/>
                       <w:r>
                         <w:t xml:space="preserve">Figure </w:t>
                       </w:r>
@@ -2943,7 +2945,7 @@
                         </w:rPr>
                         <w:fldChar w:fldCharType="end"/>
                       </w:r>
-                      <w:bookmarkEnd w:id="5"/>
+                      <w:bookmarkEnd w:id="6"/>
                       <w:r>
                         <w:t>.</w:t>
                       </w:r>
@@ -3720,7 +3722,7 @@
         <w:pStyle w:val="Caption"/>
         <w:jc w:val="center"/>
       </w:pPr>
-      <w:bookmarkStart w:id="6" w:name="_Ref466025209"/>
+      <w:bookmarkStart w:id="7" w:name="_Ref466025209"/>
       <w:r>
         <w:t xml:space="preserve">Figure </w:t>
       </w:r>
@@ -3745,7 +3747,7 @@
         </w:rPr>
         <w:fldChar w:fldCharType="end"/>
       </w:r>
-      <w:bookmarkEnd w:id="6"/>
+      <w:bookmarkEnd w:id="7"/>
       <w:r>
         <w:t xml:space="preserve">. </w:t>
       </w:r>
@@ -5371,7 +5373,7 @@
         <w:pStyle w:val="Caption"/>
         <w:jc w:val="center"/>
       </w:pPr>
-      <w:bookmarkStart w:id="7" w:name="_Ref466025221"/>
+      <w:bookmarkStart w:id="8" w:name="_Ref466025221"/>
       <w:r>
         <w:t xml:space="preserve">Table </w:t>
       </w:r>
@@ -5396,7 +5398,7 @@
         </w:rPr>
         <w:fldChar w:fldCharType="end"/>
       </w:r>
-      <w:bookmarkEnd w:id="7"/>
+      <w:bookmarkEnd w:id="8"/>
       <w:r>
         <w:t>. ARCHER MPI-IO default striping (4) raw data.</w:t>
       </w:r>
@@ -5679,7 +5681,7 @@
         <w:pStyle w:val="Caption"/>
         <w:jc w:val="center"/>
       </w:pPr>
-      <w:bookmarkStart w:id="8" w:name="_Ref466025183"/>
+      <w:bookmarkStart w:id="9" w:name="_Ref466025183"/>
       <w:r>
         <w:t xml:space="preserve">Figure </w:t>
       </w:r>
@@ -5704,7 +5706,7 @@
         </w:rPr>
         <w:fldChar w:fldCharType="end"/>
       </w:r>
-      <w:bookmarkEnd w:id="8"/>
+      <w:bookmarkEnd w:id="9"/>
       <w:r>
         <w:t xml:space="preserve">. </w:t>
       </w:r>
@@ -7339,7 +7341,7 @@
         <w:pStyle w:val="Caption"/>
         <w:jc w:val="center"/>
       </w:pPr>
-      <w:bookmarkStart w:id="9" w:name="_Ref466025192"/>
+      <w:bookmarkStart w:id="10" w:name="_Ref466025192"/>
       <w:r>
         <w:t xml:space="preserve">Table </w:t>
       </w:r>
@@ -7364,7 +7366,7 @@
         </w:rPr>
         <w:fldChar w:fldCharType="end"/>
       </w:r>
-      <w:bookmarkEnd w:id="9"/>
+      <w:bookmarkEnd w:id="10"/>
       <w:r>
         <w:t xml:space="preserve">. ARCHER MPI-IO </w:t>
       </w:r>
@@ -7531,7 +7533,7 @@
         <w:pStyle w:val="Caption"/>
         <w:jc w:val="center"/>
       </w:pPr>
-      <w:bookmarkStart w:id="10" w:name="_Ref465943216"/>
+      <w:bookmarkStart w:id="11" w:name="_Ref465943216"/>
       <w:r>
         <w:t xml:space="preserve">Figure </w:t>
       </w:r>
@@ -7556,7 +7558,7 @@
         </w:rPr>
         <w:fldChar w:fldCharType="end"/>
       </w:r>
-      <w:bookmarkEnd w:id="10"/>
+      <w:bookmarkEnd w:id="11"/>
       <w:r>
         <w:t>. ARCHER stripe size performance, default stripe count</w:t>
       </w:r>
@@ -7592,7 +7594,7 @@
         <w:pStyle w:val="Caption"/>
         <w:jc w:val="center"/>
       </w:pPr>
-      <w:bookmarkStart w:id="11" w:name="_Ref465943200"/>
+      <w:bookmarkStart w:id="12" w:name="_Ref465943200"/>
       <w:r>
         <w:t xml:space="preserve">Figure </w:t>
       </w:r>
@@ -7617,7 +7619,7 @@
         </w:rPr>
         <w:fldChar w:fldCharType="end"/>
       </w:r>
-      <w:bookmarkEnd w:id="11"/>
+      <w:bookmarkEnd w:id="12"/>
       <w:r>
         <w:t>. ARCHER stripe size pe</w:t>
       </w:r>
@@ -7762,7 +7764,7 @@
         <w:pStyle w:val="Caption"/>
         <w:jc w:val="center"/>
       </w:pPr>
-      <w:bookmarkStart w:id="12" w:name="_Ref465944006"/>
+      <w:bookmarkStart w:id="13" w:name="_Ref465944006"/>
       <w:r>
         <w:t xml:space="preserve">Figure </w:t>
       </w:r>
@@ -7787,7 +7789,7 @@
         </w:rPr>
         <w:fldChar w:fldCharType="end"/>
       </w:r>
-      <w:bookmarkEnd w:id="12"/>
+      <w:bookmarkEnd w:id="13"/>
       <w:r>
         <w:t>. ARCHER large local arrays bandwidth, default stripe count</w:t>
       </w:r>
@@ -7824,7 +7826,7 @@
         <w:pStyle w:val="Caption"/>
         <w:jc w:val="center"/>
       </w:pPr>
-      <w:bookmarkStart w:id="13" w:name="_Ref465944008"/>
+      <w:bookmarkStart w:id="14" w:name="_Ref465944008"/>
       <w:r>
         <w:t xml:space="preserve">Figure </w:t>
       </w:r>
@@ -7849,7 +7851,7 @@
         </w:rPr>
         <w:fldChar w:fldCharType="end"/>
       </w:r>
-      <w:bookmarkEnd w:id="13"/>
+      <w:bookmarkEnd w:id="14"/>
       <w:r>
         <w:t xml:space="preserve">. ARCHER large local arrays bandwidth, </w:t>
       </w:r>
@@ -8031,7 +8033,7 @@
           <w:color w:val="FF0000"/>
         </w:rPr>
       </w:pPr>
-      <w:bookmarkStart w:id="14" w:name="_Ref466286518"/>
+      <w:bookmarkStart w:id="15" w:name="_Ref466286518"/>
       <w:r>
         <w:t xml:space="preserve">Figure </w:t>
       </w:r>
@@ -8056,7 +8058,7 @@
         </w:rPr>
         <w:fldChar w:fldCharType="end"/>
       </w:r>
-      <w:bookmarkEnd w:id="14"/>
+      <w:bookmarkEnd w:id="15"/>
       <w:r>
         <w:t>. ARCHER NetCDF v4.4.0 performance, default striping, default array sizes</w:t>
       </w:r>
@@ -8093,7 +8095,7 @@
         <w:pStyle w:val="Caption"/>
         <w:jc w:val="center"/>
       </w:pPr>
-      <w:bookmarkStart w:id="15" w:name="_Ref466286520"/>
+      <w:bookmarkStart w:id="16" w:name="_Ref466286520"/>
       <w:r>
         <w:t xml:space="preserve">Figure </w:t>
       </w:r>
@@ -8118,7 +8120,7 @@
         </w:rPr>
         <w:fldChar w:fldCharType="end"/>
       </w:r>
-      <w:bookmarkEnd w:id="15"/>
+      <w:bookmarkEnd w:id="16"/>
       <w:r>
         <w:t xml:space="preserve">. ARCHER NetCDF v4.4.0 performance, </w:t>
       </w:r>
@@ -8177,7 +8179,7 @@
         <w:pStyle w:val="Caption"/>
         <w:jc w:val="center"/>
       </w:pPr>
-      <w:bookmarkStart w:id="16" w:name="_Ref466286521"/>
+      <w:bookmarkStart w:id="17" w:name="_Ref466286521"/>
       <w:r>
         <w:t xml:space="preserve">Figure </w:t>
       </w:r>
@@ -8202,7 +8204,7 @@
         </w:rPr>
         <w:fldChar w:fldCharType="end"/>
       </w:r>
-      <w:bookmarkEnd w:id="16"/>
+      <w:bookmarkEnd w:id="17"/>
       <w:r>
         <w:t xml:space="preserve">. ARCHER NetCDF v4.4.0 performance, default striping, </w:t>
       </w:r>
@@ -8246,7 +8248,7 @@
           <w:lang w:eastAsia="en-GB"/>
         </w:rPr>
       </w:pPr>
-      <w:bookmarkStart w:id="17" w:name="_Ref466286523"/>
+      <w:bookmarkStart w:id="18" w:name="_Ref466286523"/>
       <w:r>
         <w:t xml:space="preserve">Figure </w:t>
       </w:r>
@@ -8271,7 +8273,7 @@
         </w:rPr>
         <w:fldChar w:fldCharType="end"/>
       </w:r>
-      <w:bookmarkEnd w:id="17"/>
+      <w:bookmarkEnd w:id="18"/>
       <w:r>
         <w:t xml:space="preserve">. ARCHER NetCDF v4.4.0 performance, </w:t>
       </w:r>
@@ -8803,7 +8805,7 @@
         <w:pStyle w:val="Caption"/>
         <w:jc w:val="center"/>
       </w:pPr>
-      <w:bookmarkStart w:id="18" w:name="_Ref465854724"/>
+      <w:bookmarkStart w:id="19" w:name="_Ref465854724"/>
       <w:r>
         <w:t xml:space="preserve">Figure </w:t>
       </w:r>
@@ -8828,7 +8830,7 @@
         </w:rPr>
         <w:fldChar w:fldCharType="end"/>
       </w:r>
-      <w:bookmarkEnd w:id="18"/>
+      <w:bookmarkEnd w:id="19"/>
       <w:r>
         <w:t>. Effect of I/O load on ARCHER</w:t>
       </w:r>
@@ -8921,7 +8923,7 @@
         <w:pStyle w:val="Caption"/>
         <w:jc w:val="center"/>
       </w:pPr>
-      <w:bookmarkStart w:id="19" w:name="_Ref466456294"/>
+      <w:bookmarkStart w:id="20" w:name="_Ref466456294"/>
       <w:r>
         <w:t xml:space="preserve">Figure </w:t>
       </w:r>
@@ -8946,7 +8948,7 @@
         </w:rPr>
         <w:fldChar w:fldCharType="end"/>
       </w:r>
-      <w:bookmarkEnd w:id="19"/>
+      <w:bookmarkEnd w:id="20"/>
       <w:r>
         <w:t>. MPI-IO bandwidth for DiRAC COSMA</w:t>
       </w:r>
@@ -9076,7 +9078,7 @@
         <w:pStyle w:val="Caption"/>
         <w:jc w:val="center"/>
       </w:pPr>
-      <w:bookmarkStart w:id="20" w:name="_Ref466456485"/>
+      <w:bookmarkStart w:id="21" w:name="_Ref466456485"/>
       <w:r>
         <w:t xml:space="preserve">Figure </w:t>
       </w:r>
@@ -9101,7 +9103,7 @@
         </w:rPr>
         <w:fldChar w:fldCharType="end"/>
       </w:r>
-      <w:bookmarkEnd w:id="20"/>
+      <w:bookmarkEnd w:id="21"/>
       <w:r>
         <w:t>. All backends bandwidth for UK-RDF DAC. File system: 4.4PB /gpfs2 mounted as /epsrc.</w:t>
       </w:r>
@@ -9143,7 +9145,7 @@
         <w:pStyle w:val="Caption"/>
         <w:jc w:val="center"/>
       </w:pPr>
-      <w:bookmarkStart w:id="21" w:name="_Ref466456489"/>
+      <w:bookmarkStart w:id="22" w:name="_Ref466456489"/>
       <w:r>
         <w:t xml:space="preserve">Figure </w:t>
       </w:r>
@@ -9168,7 +9170,7 @@
         </w:rPr>
         <w:fldChar w:fldCharType="end"/>
       </w:r>
-      <w:bookmarkEnd w:id="21"/>
+      <w:bookmarkEnd w:id="22"/>
       <w:r>
         <w:t xml:space="preserve">. </w:t>
       </w:r>
@@ -9387,7 +9389,7 @@
         <w:pStyle w:val="Caption"/>
         <w:jc w:val="center"/>
       </w:pPr>
-      <w:bookmarkStart w:id="22" w:name="_Ref467753440"/>
+      <w:bookmarkStart w:id="23" w:name="_Ref467753440"/>
       <w:r>
         <w:t xml:space="preserve">Figure </w:t>
       </w:r>
@@ -9412,7 +9414,7 @@
         </w:rPr>
         <w:fldChar w:fldCharType="end"/>
       </w:r>
-      <w:bookmarkEnd w:id="22"/>
+      <w:bookmarkEnd w:id="23"/>
       <w:r>
         <w:t>. MPI-IO bandwidth for JASMIN</w:t>
       </w:r>
@@ -9536,7 +9538,7 @@
         <w:pStyle w:val="Caption"/>
         <w:jc w:val="center"/>
       </w:pPr>
-      <w:bookmarkStart w:id="23" w:name="_Ref466462546"/>
+      <w:bookmarkStart w:id="24" w:name="_Ref466462546"/>
       <w:r>
         <w:t xml:space="preserve">Figure </w:t>
       </w:r>
@@ -9561,7 +9563,7 @@
         </w:rPr>
         <w:fldChar w:fldCharType="end"/>
       </w:r>
-      <w:bookmarkEnd w:id="23"/>
+      <w:bookmarkEnd w:id="24"/>
       <w:r>
         <w:t>. Comparison of maximum write performance between benchmark systems</w:t>
       </w:r>
@@ -9684,12 +9686,7 @@
         <w:t>during the production of this white paper</w:t>
       </w:r>
       <w:r>
-        <w:t>. In particular, benchio could be extended to support the file-per</w:t>
-      </w:r>
-      <w:bookmarkStart w:id="24" w:name="_GoBack"/>
-      <w:bookmarkEnd w:id="24"/>
-      <w:r>
-        <w:t xml:space="preserve">-process I/O pattern, to complement the current work done on the single-shared-file strategy and follow-up on the bandwidth improvements in the load test shown in </w:t>
+        <w:t xml:space="preserve">. In particular, benchio could be extended to support the file-per-process I/O pattern, to complement the current work done on the single-shared-file strategy and follow-up on the bandwidth improvements in the load test shown in </w:t>
       </w:r>
       <w:r>
         <w:fldChar w:fldCharType="begin"/>
@@ -9756,10 +9753,10 @@
         </w:numPr>
       </w:pPr>
       <w:bookmarkStart w:id="25" w:name="_Ref468098383"/>
-      <w:bookmarkStart w:id="26" w:name="_Ref467589387"/>
-      <w:bookmarkStart w:id="27" w:name="_Ref466028055"/>
-      <w:bookmarkStart w:id="28" w:name="_Ref465944880"/>
-      <w:bookmarkStart w:id="29" w:name="_Ref477432407"/>
+      <w:bookmarkStart w:id="26" w:name="_Ref477432407"/>
+      <w:bookmarkStart w:id="27" w:name="_Ref467589387"/>
+      <w:bookmarkStart w:id="28" w:name="_Ref466028055"/>
+      <w:bookmarkStart w:id="29" w:name="_Ref465944880"/>
       <w:r>
         <w:t xml:space="preserve">ARCHER HPC Resource, </w:t>
       </w:r>
@@ -9775,7 +9772,7 @@
         <w:t>, retrieved 28 Nov 2016</w:t>
       </w:r>
       <w:bookmarkEnd w:id="25"/>
-      <w:bookmarkEnd w:id="29"/>
+      <w:bookmarkEnd w:id="26"/>
     </w:p>
     <w:p>
       <w:pPr>
@@ -10030,7 +10027,7 @@
         </w:numPr>
       </w:pPr>
       <w:bookmarkStart w:id="39" w:name="_Ref467589454"/>
-      <w:bookmarkEnd w:id="26"/>
+      <w:bookmarkEnd w:id="27"/>
       <w:bookmarkEnd w:id="38"/>
       <w:r>
         <w:t xml:space="preserve">Jia-Ying Wu, Parallel IO Benchmarking, </w:t>
@@ -10046,7 +10043,7 @@
       <w:r>
         <w:t>, retrieved 22 Nov 2016</w:t>
       </w:r>
-      <w:bookmarkEnd w:id="27"/>
+      <w:bookmarkEnd w:id="28"/>
       <w:bookmarkEnd w:id="39"/>
     </w:p>
     <w:p>
@@ -10060,7 +10057,7 @@
         </w:rPr>
       </w:pPr>
       <w:bookmarkStart w:id="40" w:name="_Ref465944888"/>
-      <w:bookmarkEnd w:id="28"/>
+      <w:bookmarkEnd w:id="29"/>
       <w:r>
         <w:t xml:space="preserve">David Henty, Adrian Jackson, Charles Moulinec, Vendel Szeremi: </w:t>
       </w:r>
@@ -10226,6 +10223,7 @@
         <w:temporary/>
         <w:showingPlcHdr/>
       </w:sdtPr>
+      <w:sdtEndPr/>
       <w:sdtContent>
         <w:r>
           <w:t>[Type text]</w:t>
@@ -10241,6 +10239,7 @@
         <w:temporary/>
         <w:showingPlcHdr/>
       </w:sdtPr>
+      <w:sdtEndPr/>
       <w:sdtContent>
         <w:r>
           <w:t>[Type text]</w:t>
@@ -10256,6 +10255,7 @@
         <w:temporary/>
         <w:showingPlcHdr/>
       </w:sdtPr>
+      <w:sdtEndPr/>
       <w:sdtContent>
         <w:r>
           <w:t>[Type text]</w:t>
@@ -10323,7 +10323,7 @@
                   </a:prstGeom>
                   <a:extLst>
                     <a:ext uri="{FAA26D3D-D897-4be2-8F04-BA451C77F1D7}">
-                      <ma14:placeholderFlag xmlns:ma14="http://schemas.microsoft.com/office/mac/drawingml/2011/main" xmlns:w="http://schemas.openxmlformats.org/wordprocessingml/2006/main" xmlns:w10="urn:schemas-microsoft-com:office:word" xmlns:v="urn:schemas-microsoft-com:vml" xmlns:o="urn:schemas-microsoft-com:office:office" xmlns:mv="urn:schemas-microsoft-com:mac:vml" xmlns:mo="http://schemas.microsoft.com/office/mac/office/2008/main" xmlns=""/>
+                      <ma14:placeholderFlag xmlns="" xmlns:mo="http://schemas.microsoft.com/office/mac/office/2008/main" xmlns:mv="urn:schemas-microsoft-com:mac:vml" xmlns:o="urn:schemas-microsoft-com:office:office" xmlns:v="urn:schemas-microsoft-com:vml" xmlns:w10="urn:schemas-microsoft-com:office:word" xmlns:w="http://schemas.openxmlformats.org/wordprocessingml/2006/main" xmlns:ma14="http://schemas.microsoft.com/office/mac/drawingml/2011/main"/>
                     </a:ext>
                   </a:extLst>
                 </pic:spPr>
@@ -10389,7 +10389,7 @@
                   </a:prstGeom>
                   <a:extLst>
                     <a:ext uri="{FAA26D3D-D897-4be2-8F04-BA451C77F1D7}">
-                      <ma14:placeholderFlag xmlns:ma14="http://schemas.microsoft.com/office/mac/drawingml/2011/main" xmlns:w="http://schemas.openxmlformats.org/wordprocessingml/2006/main" xmlns:w10="urn:schemas-microsoft-com:office:word" xmlns:v="urn:schemas-microsoft-com:vml" xmlns:o="urn:schemas-microsoft-com:office:office" xmlns:mv="urn:schemas-microsoft-com:mac:vml" xmlns:mo="http://schemas.microsoft.com/office/mac/office/2008/main" xmlns=""/>
+                      <ma14:placeholderFlag xmlns="" xmlns:mo="http://schemas.microsoft.com/office/mac/office/2008/main" xmlns:mv="urn:schemas-microsoft-com:mac:vml" xmlns:o="urn:schemas-microsoft-com:office:office" xmlns:v="urn:schemas-microsoft-com:vml" xmlns:w10="urn:schemas-microsoft-com:office:word" xmlns:w="http://schemas.openxmlformats.org/wordprocessingml/2006/main" xmlns:ma14="http://schemas.microsoft.com/office/mac/drawingml/2011/main"/>
                     </a:ext>
                   </a:extLst>
                 </pic:spPr>
@@ -10443,6 +10443,7 @@
         <w:temporary/>
         <w:showingPlcHdr/>
       </w:sdtPr>
+      <w:sdtEndPr/>
       <w:sdtContent>
         <w:r>
           <w:t>[Type text]</w:t>
@@ -10461,6 +10462,7 @@
         <w:temporary/>
         <w:showingPlcHdr/>
       </w:sdtPr>
+      <w:sdtEndPr/>
       <w:sdtContent>
         <w:r>
           <w:t>[Type text]</w:t>
@@ -10479,6 +10481,7 @@
         <w:temporary/>
         <w:showingPlcHdr/>
       </w:sdtPr>
+      <w:sdtEndPr/>
       <w:sdtContent>
         <w:r>
           <w:t>[Type text]</w:t>
@@ -10524,7 +10527,7 @@
         <w:rStyle w:val="PageNumber"/>
         <w:noProof/>
       </w:rPr>
-      <w:t>21</w:t>
+      <w:t>2</w:t>
     </w:r>
     <w:r>
       <w:rPr>
@@ -23064,6 +23067,7 @@
     <w:rsid w:val="000B41EE"/>
     <w:rsid w:val="00191D6E"/>
     <w:rsid w:val="00276DD2"/>
+    <w:rsid w:val="002849A2"/>
     <w:rsid w:val="002A769F"/>
     <w:rsid w:val="00363EFB"/>
     <w:rsid w:val="00426768"/>
@@ -27869,7 +27873,7 @@
 </file>
 
 <file path=customXml/itemProps1.xml><?xml version="1.0" encoding="utf-8"?>
-<ds:datastoreItem xmlns:ds="http://schemas.openxmlformats.org/officeDocument/2006/customXml" ds:itemID="{FA6DA392-93AF-492B-B179-E8FDA356A127}">
+<ds:datastoreItem xmlns:ds="http://schemas.openxmlformats.org/officeDocument/2006/customXml" ds:itemID="{192A471B-FE90-42D0-B50F-621E738B9F9B}">
   <ds:schemaRefs>
     <ds:schemaRef ds:uri="http://schemas.openxmlformats.org/officeDocument/2006/bibliography"/>
   </ds:schemaRefs>

</xml_diff>